<commit_message>
Updated code and added plots
</commit_message>
<xml_diff>
--- a/Problem Set 0.docx
+++ b/Problem Set 0.docx
@@ -129,6 +129,42 @@
         </w:rPr>
         <w:t>Problem Set 0</w:t>
       </w:r>
+    </w:p>
+    <w:p>
+      <w:pPr>
+        <w:rPr>
+          <w:rFonts w:ascii="Times New Roman" w:hAnsi="Times New Roman" w:cs="Times New Roman"/>
+        </w:rPr>
+      </w:pPr>
+      <w:r>
+        <w:rPr>
+          <w:rFonts w:ascii="Times New Roman" w:hAnsi="Times New Roman" w:cs="Times New Roman"/>
+        </w:rPr>
+        <w:t xml:space="preserve">See Code on </w:t>
+      </w:r>
+      <w:proofErr w:type="spellStart"/>
+      <w:r>
+        <w:rPr>
+          <w:rFonts w:ascii="Times New Roman" w:hAnsi="Times New Roman" w:cs="Times New Roman"/>
+        </w:rPr>
+        <w:t>Github</w:t>
+      </w:r>
+      <w:proofErr w:type="spellEnd"/>
+      <w:r>
+        <w:rPr>
+          <w:rFonts w:ascii="Times New Roman" w:hAnsi="Times New Roman" w:cs="Times New Roman"/>
+        </w:rPr>
+        <w:t xml:space="preserve">: </w:t>
+      </w:r>
+      <w:hyperlink r:id="rId4" w:history="1">
+        <w:r>
+          <w:rPr>
+            <w:rStyle w:val="Hyperlink"/>
+            <w:rFonts w:ascii="Times New Roman" w:hAnsi="Times New Roman" w:cs="Times New Roman"/>
+          </w:rPr>
+          <w:t>www.github.com/markgeha8</w:t>
+        </w:r>
+      </w:hyperlink>
     </w:p>
     <w:p>
       <w:pPr>
@@ -164,7 +200,7 @@
                     <pic:cNvPicPr/>
                   </pic:nvPicPr>
                   <pic:blipFill rotWithShape="1">
-                    <a:blip r:embed="rId4"/>
+                    <a:blip r:embed="rId5"/>
                     <a:srcRect t="30959" r="35897" b="16619"/>
                     <a:stretch/>
                   </pic:blipFill>
@@ -226,7 +262,7 @@
                     <pic:cNvPicPr/>
                   </pic:nvPicPr>
                   <pic:blipFill rotWithShape="1">
-                    <a:blip r:embed="rId5"/>
+                    <a:blip r:embed="rId6"/>
                     <a:srcRect l="-1" t="12346" r="641" b="8832"/>
                     <a:stretch/>
                   </pic:blipFill>
@@ -387,6 +423,7 @@
     <w:lsdException w:name="HTML Sample" w:semiHidden="1" w:unhideWhenUsed="1"/>
     <w:lsdException w:name="HTML Typewriter" w:semiHidden="1" w:unhideWhenUsed="1"/>
     <w:lsdException w:name="HTML Variable" w:semiHidden="1" w:unhideWhenUsed="1"/>
+    <w:lsdException w:name="Normal Table" w:semiHidden="1" w:unhideWhenUsed="1"/>
     <w:lsdException w:name="annotation subject" w:semiHidden="1" w:unhideWhenUsed="1"/>
     <w:lsdException w:name="No List" w:semiHidden="1" w:unhideWhenUsed="1"/>
     <w:lsdException w:name="Outline List 1" w:semiHidden="1" w:unhideWhenUsed="1"/>
@@ -433,8 +470,10 @@
     <w:lsdException w:name="Table Subtle 2" w:semiHidden="1" w:unhideWhenUsed="1"/>
     <w:lsdException w:name="Table Web 1" w:semiHidden="1" w:unhideWhenUsed="1"/>
     <w:lsdException w:name="Table Web 2" w:semiHidden="1" w:unhideWhenUsed="1"/>
+    <w:lsdException w:name="Table Web 3" w:semiHidden="1" w:unhideWhenUsed="1"/>
     <w:lsdException w:name="Balloon Text" w:semiHidden="1" w:unhideWhenUsed="1"/>
     <w:lsdException w:name="Table Grid" w:uiPriority="39"/>
+    <w:lsdException w:name="Table Theme" w:semiHidden="1" w:unhideWhenUsed="1"/>
     <w:lsdException w:name="Placeholder Text" w:semiHidden="1"/>
     <w:lsdException w:name="No Spacing" w:uiPriority="1" w:qFormat="1"/>
     <w:lsdException w:name="Light Shading" w:uiPriority="60"/>
@@ -686,6 +725,29 @@
     <w:uiPriority w:val="99"/>
     <w:semiHidden/>
     <w:unhideWhenUsed/>
+  </w:style>
+  <w:style w:type="character" w:styleId="Hyperlink">
+    <w:name w:val="Hyperlink"/>
+    <w:basedOn w:val="DefaultParagraphFont"/>
+    <w:uiPriority w:val="99"/>
+    <w:unhideWhenUsed/>
+    <w:rsid w:val="00FB3C57"/>
+    <w:rPr>
+      <w:color w:val="0563C1" w:themeColor="hyperlink"/>
+      <w:u w:val="single"/>
+    </w:rPr>
+  </w:style>
+  <w:style w:type="character" w:styleId="UnresolvedMention">
+    <w:name w:val="Unresolved Mention"/>
+    <w:basedOn w:val="DefaultParagraphFont"/>
+    <w:uiPriority w:val="99"/>
+    <w:semiHidden/>
+    <w:unhideWhenUsed/>
+    <w:rsid w:val="00FB3C57"/>
+    <w:rPr>
+      <w:color w:val="605E5C"/>
+      <w:shd w:val="clear" w:color="auto" w:fill="E1DFDD"/>
+    </w:rPr>
   </w:style>
 </w:styles>
 </file>

</xml_diff>